<commit_message>
Working on part1, obtaining data from IEX cloud. I need to loop over a list of jse top 40 companies as the next step
</commit_message>
<xml_diff>
--- a/Project Setup.docx
+++ b/Project Setup.docx
@@ -86,15 +86,7 @@
         <w:t xml:space="preserve">We need to prepare the local repository for us to organize our code. </w:t>
       </w:r>
       <w:r>
-        <w:t xml:space="preserve">To achieve </w:t>
-      </w:r>
-      <w:proofErr w:type="gramStart"/>
-      <w:r>
-        <w:t>this</w:t>
-      </w:r>
-      <w:proofErr w:type="gramEnd"/>
-      <w:r>
-        <w:t xml:space="preserve"> we use the command prompt:</w:t>
+        <w:t>To achieve this we use the command prompt:</w:t>
       </w:r>
       <w:r>
         <w:t xml:space="preserve"> </w:t>
@@ -205,13 +197,8 @@
         <w:t>Segments the project into distinct parts for focused development and management.</w:t>
       </w:r>
       <w:r>
-        <w:t xml:space="preserve"> This will allow us to later refactor this code in a modulus </w:t>
-      </w:r>
-      <w:proofErr w:type="gramStart"/>
-      <w:r>
-        <w:t>structure</w:t>
-      </w:r>
-      <w:proofErr w:type="gramEnd"/>
+        <w:t xml:space="preserve"> This will allow us to later refactor this code in a modulus structure</w:t>
+      </w:r>
     </w:p>
     <w:p>
       <w:pPr>
@@ -285,6 +272,29 @@
       </w:pPr>
       <w:r>
         <w:t>Bash: pip install -r requirements.txt</w:t>
+      </w:r>
+    </w:p>
+    <w:p>
+      <w:pPr>
+        <w:pStyle w:val="ListParagraph"/>
+        <w:numPr>
+          <w:ilvl w:val="0"/>
+          <w:numId w:val="5"/>
+        </w:numPr>
+      </w:pPr>
+      <w:r>
+        <w:t xml:space="preserve">We need to initialize our local repository and sync it with our </w:t>
+      </w:r>
+      <w:proofErr w:type="spellStart"/>
+      <w:r>
+        <w:t>Github</w:t>
+      </w:r>
+      <w:proofErr w:type="spellEnd"/>
+      <w:r>
+        <w:t xml:space="preserve"> repo: </w:t>
+      </w:r>
+      <w:r>
+        <w:t>https://github.com/MakalaMabotja/JSE40-Portfolio.git</w:t>
       </w:r>
     </w:p>
     <w:p>

</xml_diff>